<commit_message>
added to dB assignment 1
</commit_message>
<xml_diff>
--- a/databases/#Gaylor/assignment-1/assumptions.docx
+++ b/databases/#Gaylor/assignment-1/assumptions.docx
@@ -4,42 +4,1150 @@
   <w:body>
     <w:p>
       <w:pPr>
-        <w:rPr>
-          <w:rFonts w:ascii="Times New Roman" w:hAnsi="Times New Roman" w:cs="Times New Roman"/>
-          <w:sz w:val="24"/>
-        </w:rPr>
-      </w:pPr>
-      <w:r>
-        <w:rPr>
-          <w:rFonts w:ascii="Times New Roman" w:hAnsi="Times New Roman" w:cs="Times New Roman"/>
-          <w:sz w:val="24"/>
+        <w:pStyle w:val="Title"/>
+        <w:jc w:val="center"/>
+        <w:rPr>
+          <w:rFonts w:asciiTheme="minorHAnsi" w:hAnsiTheme="minorHAnsi" w:cstheme="minorHAnsi"/>
+        </w:rPr>
+      </w:pPr>
+      <w:r>
+        <w:rPr>
+          <w:rFonts w:asciiTheme="minorHAnsi" w:hAnsiTheme="minorHAnsi" w:cstheme="minorHAnsi"/>
         </w:rPr>
         <w:t>Assumptions</w:t>
       </w:r>
-      <w:r>
-        <w:rPr>
-          <w:rFonts w:ascii="Times New Roman" w:hAnsi="Times New Roman" w:cs="Times New Roman"/>
-          <w:sz w:val="24"/>
+    </w:p>
+    <w:p>
+      <w:pPr>
+        <w:pStyle w:val="Heading1"/>
+        <w:rPr>
+          <w:rFonts w:asciiTheme="minorHAnsi" w:hAnsiTheme="minorHAnsi" w:cstheme="minorHAnsi"/>
+        </w:rPr>
+      </w:pPr>
+      <w:r>
+        <w:rPr>
+          <w:rFonts w:asciiTheme="minorHAnsi" w:hAnsiTheme="minorHAnsi" w:cstheme="minorHAnsi"/>
+        </w:rPr>
+        <w:t>Person – Staff</w:t>
+      </w:r>
+    </w:p>
+    <w:p>
+      <w:pPr>
+        <w:rPr>
+          <w:rFonts w:cstheme="minorHAnsi"/>
+        </w:rPr>
+      </w:pPr>
+      <w:r>
+        <w:rPr>
+          <w:rFonts w:cstheme="minorHAnsi"/>
+        </w:rPr>
+        <w:t>A staff member can inherit all of the attributes within the person field.</w:t>
+      </w:r>
+    </w:p>
+    <w:p>
+      <w:pPr>
+        <w:pStyle w:val="Heading1"/>
+        <w:rPr>
+          <w:rFonts w:asciiTheme="minorHAnsi" w:hAnsiTheme="minorHAnsi" w:cstheme="minorHAnsi"/>
+        </w:rPr>
+      </w:pPr>
+      <w:r>
+        <w:rPr>
+          <w:rFonts w:asciiTheme="minorHAnsi" w:hAnsiTheme="minorHAnsi" w:cstheme="minorHAnsi"/>
+        </w:rPr>
+        <w:t xml:space="preserve">Person - </w:t>
+      </w:r>
+      <w:r>
+        <w:rPr>
+          <w:rFonts w:asciiTheme="minorHAnsi" w:hAnsiTheme="minorHAnsi" w:cstheme="minorHAnsi"/>
+        </w:rPr>
+        <w:t>Patient</w:t>
+      </w:r>
+    </w:p>
+    <w:p>
+      <w:pPr>
+        <w:rPr>
+          <w:rFonts w:cstheme="minorHAnsi"/>
+        </w:rPr>
+      </w:pPr>
+      <w:r>
+        <w:rPr>
+          <w:rFonts w:cstheme="minorHAnsi"/>
+        </w:rPr>
+        <w:t xml:space="preserve">A </w:t>
+      </w:r>
+      <w:r>
+        <w:rPr>
+          <w:rFonts w:cstheme="minorHAnsi"/>
+        </w:rPr>
+        <w:t>patient</w:t>
+      </w:r>
+      <w:r>
+        <w:rPr>
+          <w:rFonts w:cstheme="minorHAnsi"/>
+        </w:rPr>
+        <w:t xml:space="preserve"> can </w:t>
+      </w:r>
+      <w:r>
+        <w:rPr>
+          <w:rFonts w:cstheme="minorHAnsi"/>
+        </w:rPr>
+        <w:t>inherit</w:t>
+      </w:r>
+      <w:r>
+        <w:rPr>
+          <w:rFonts w:cstheme="minorHAnsi"/>
+        </w:rPr>
+        <w:t xml:space="preserve"> all of the attributes within the person field.</w:t>
+      </w:r>
+    </w:p>
+    <w:p>
+      <w:pPr>
+        <w:pStyle w:val="Heading1"/>
+        <w:rPr>
+          <w:rFonts w:asciiTheme="minorHAnsi" w:hAnsiTheme="minorHAnsi" w:cstheme="minorHAnsi"/>
+        </w:rPr>
+      </w:pPr>
+      <w:r>
+        <w:rPr>
+          <w:rFonts w:asciiTheme="minorHAnsi" w:hAnsiTheme="minorHAnsi" w:cstheme="minorHAnsi"/>
+        </w:rPr>
+        <w:t>Staff –</w:t>
+      </w:r>
+      <w:r>
+        <w:rPr>
+          <w:rFonts w:asciiTheme="minorHAnsi" w:hAnsiTheme="minorHAnsi" w:cstheme="minorHAnsi"/>
         </w:rPr>
         <w:t xml:space="preserve"> </w:t>
       </w:r>
-    </w:p>
-    <w:p>
-      <w:pPr>
-        <w:rPr>
-          <w:rFonts w:ascii="Times New Roman" w:hAnsi="Times New Roman" w:cs="Times New Roman"/>
-          <w:sz w:val="24"/>
-        </w:rPr>
-      </w:pPr>
-      <w:r>
-        <w:rPr>
-          <w:rFonts w:ascii="Times New Roman" w:hAnsi="Times New Roman" w:cs="Times New Roman"/>
-          <w:sz w:val="24"/>
-        </w:rPr>
-        <w:t xml:space="preserve">Patient 1..* - </w:t>
+      <w:r>
+        <w:rPr>
+          <w:rFonts w:asciiTheme="minorHAnsi" w:hAnsiTheme="minorHAnsi" w:cstheme="minorHAnsi"/>
+        </w:rPr>
+        <w:t>Doctor/Nurse</w:t>
+      </w:r>
+    </w:p>
+    <w:p>
+      <w:pPr>
+        <w:rPr>
+          <w:rFonts w:cstheme="minorHAnsi"/>
+        </w:rPr>
+      </w:pPr>
+      <w:r>
+        <w:rPr>
+          <w:rFonts w:cstheme="minorHAnsi"/>
+        </w:rPr>
+        <w:t xml:space="preserve">Doctors and Nurses can inherit the </w:t>
+      </w:r>
+      <w:proofErr w:type="spellStart"/>
+      <w:r>
+        <w:rPr>
+          <w:rFonts w:cstheme="minorHAnsi"/>
+        </w:rPr>
+        <w:t>staffID</w:t>
+      </w:r>
+      <w:proofErr w:type="spellEnd"/>
+      <w:r>
+        <w:rPr>
+          <w:rFonts w:cstheme="minorHAnsi"/>
+        </w:rPr>
+        <w:t xml:space="preserve"> from the staff field.</w:t>
+      </w:r>
+    </w:p>
+    <w:p>
+      <w:pPr>
+        <w:pStyle w:val="Heading1"/>
+        <w:rPr>
+          <w:rFonts w:asciiTheme="minorHAnsi" w:hAnsiTheme="minorHAnsi" w:cstheme="minorHAnsi"/>
+        </w:rPr>
+      </w:pPr>
+      <w:r>
+        <w:rPr>
+          <w:rFonts w:asciiTheme="minorHAnsi" w:hAnsiTheme="minorHAnsi" w:cstheme="minorHAnsi"/>
+        </w:rPr>
+        <w:t xml:space="preserve">Staff </w:t>
+      </w:r>
+      <w:r>
+        <w:rPr>
+          <w:rFonts w:asciiTheme="minorHAnsi" w:hAnsiTheme="minorHAnsi" w:cstheme="minorHAnsi"/>
+        </w:rPr>
+        <w:t xml:space="preserve">(1..*) - </w:t>
+      </w:r>
+      <w:r>
+        <w:rPr>
+          <w:rFonts w:asciiTheme="minorHAnsi" w:hAnsiTheme="minorHAnsi" w:cstheme="minorHAnsi"/>
+        </w:rPr>
+        <w:t>Doctor</w:t>
+      </w:r>
+      <w:r>
+        <w:rPr>
+          <w:rFonts w:asciiTheme="minorHAnsi" w:hAnsiTheme="minorHAnsi" w:cstheme="minorHAnsi"/>
+        </w:rPr>
+        <w:t xml:space="preserve"> (1..</w:t>
+      </w:r>
+      <w:r>
+        <w:rPr>
+          <w:rFonts w:asciiTheme="minorHAnsi" w:hAnsiTheme="minorHAnsi" w:cstheme="minorHAnsi"/>
+        </w:rPr>
+        <w:t>*</w:t>
+      </w:r>
+      <w:r>
+        <w:rPr>
+          <w:rFonts w:asciiTheme="minorHAnsi" w:hAnsiTheme="minorHAnsi" w:cstheme="minorHAnsi"/>
+        </w:rPr>
+        <w:t>)</w:t>
+      </w:r>
+    </w:p>
+    <w:p>
+      <w:pPr>
+        <w:rPr>
+          <w:rFonts w:cstheme="minorHAnsi"/>
+        </w:rPr>
+      </w:pPr>
+      <w:r>
+        <w:rPr>
+          <w:rFonts w:cstheme="minorHAnsi"/>
+        </w:rPr>
+        <w:t>There would be many staff members, and many doctors.</w:t>
+      </w:r>
+    </w:p>
+    <w:p>
+      <w:pPr>
+        <w:pStyle w:val="Heading1"/>
+        <w:rPr>
+          <w:rFonts w:asciiTheme="minorHAnsi" w:hAnsiTheme="minorHAnsi" w:cstheme="minorHAnsi"/>
+        </w:rPr>
+      </w:pPr>
+      <w:r>
+        <w:rPr>
+          <w:rFonts w:asciiTheme="minorHAnsi" w:hAnsiTheme="minorHAnsi" w:cstheme="minorHAnsi"/>
+        </w:rPr>
+        <w:t xml:space="preserve">Staff (1..*) </w:t>
+      </w:r>
+      <w:r>
+        <w:rPr>
+          <w:rFonts w:asciiTheme="minorHAnsi" w:hAnsiTheme="minorHAnsi" w:cstheme="minorHAnsi"/>
+        </w:rPr>
+        <w:t>–</w:t>
+      </w:r>
+      <w:r>
+        <w:rPr>
+          <w:rFonts w:asciiTheme="minorHAnsi" w:hAnsiTheme="minorHAnsi" w:cstheme="minorHAnsi"/>
+        </w:rPr>
+        <w:t xml:space="preserve"> </w:t>
+      </w:r>
+      <w:r>
+        <w:rPr>
+          <w:rFonts w:asciiTheme="minorHAnsi" w:hAnsiTheme="minorHAnsi" w:cstheme="minorHAnsi"/>
+        </w:rPr>
+        <w:t xml:space="preserve">Nurse </w:t>
+      </w:r>
+      <w:r>
+        <w:rPr>
+          <w:rFonts w:asciiTheme="minorHAnsi" w:hAnsiTheme="minorHAnsi" w:cstheme="minorHAnsi"/>
+        </w:rPr>
+        <w:t>(1..*)</w:t>
+      </w:r>
+    </w:p>
+    <w:p>
+      <w:pPr>
+        <w:rPr>
+          <w:rFonts w:cstheme="minorHAnsi"/>
+        </w:rPr>
+      </w:pPr>
+      <w:r>
+        <w:rPr>
+          <w:rFonts w:cstheme="minorHAnsi"/>
+        </w:rPr>
+        <w:t xml:space="preserve">There would be many staff members, and many </w:t>
+      </w:r>
+      <w:r>
+        <w:rPr>
+          <w:rFonts w:cstheme="minorHAnsi"/>
+        </w:rPr>
+        <w:t>nurses</w:t>
+      </w:r>
+      <w:r>
+        <w:rPr>
+          <w:rFonts w:cstheme="minorHAnsi"/>
+        </w:rPr>
+        <w:t>.</w:t>
+      </w:r>
+    </w:p>
+    <w:p>
+      <w:pPr>
+        <w:pStyle w:val="Heading1"/>
+        <w:rPr>
+          <w:rFonts w:asciiTheme="minorHAnsi" w:hAnsiTheme="minorHAnsi" w:cstheme="minorHAnsi"/>
+        </w:rPr>
+      </w:pPr>
+      <w:r>
+        <w:rPr>
+          <w:rFonts w:asciiTheme="minorHAnsi" w:hAnsiTheme="minorHAnsi" w:cstheme="minorHAnsi"/>
+        </w:rPr>
+        <w:t xml:space="preserve">Nurse </w:t>
+      </w:r>
+      <w:r>
+        <w:rPr>
+          <w:rFonts w:asciiTheme="minorHAnsi" w:hAnsiTheme="minorHAnsi" w:cstheme="minorHAnsi"/>
+        </w:rPr>
+        <w:t xml:space="preserve">(1..*) </w:t>
+      </w:r>
+      <w:r>
+        <w:rPr>
+          <w:rFonts w:asciiTheme="minorHAnsi" w:hAnsiTheme="minorHAnsi" w:cstheme="minorHAnsi"/>
+        </w:rPr>
+        <w:t>–</w:t>
+      </w:r>
+      <w:r>
+        <w:rPr>
+          <w:rFonts w:asciiTheme="minorHAnsi" w:hAnsiTheme="minorHAnsi" w:cstheme="minorHAnsi"/>
+        </w:rPr>
+        <w:t xml:space="preserve"> </w:t>
+      </w:r>
+      <w:r>
+        <w:rPr>
+          <w:rFonts w:asciiTheme="minorHAnsi" w:hAnsiTheme="minorHAnsi" w:cstheme="minorHAnsi"/>
+        </w:rPr>
+        <w:t xml:space="preserve">Sister </w:t>
+      </w:r>
+      <w:r>
+        <w:rPr>
+          <w:rFonts w:asciiTheme="minorHAnsi" w:hAnsiTheme="minorHAnsi" w:cstheme="minorHAnsi"/>
+        </w:rPr>
+        <w:t>(1..</w:t>
+      </w:r>
+      <w:r>
+        <w:rPr>
+          <w:rFonts w:asciiTheme="minorHAnsi" w:hAnsiTheme="minorHAnsi" w:cstheme="minorHAnsi"/>
+        </w:rPr>
+        <w:t>1</w:t>
+      </w:r>
+      <w:r>
+        <w:rPr>
+          <w:rFonts w:asciiTheme="minorHAnsi" w:hAnsiTheme="minorHAnsi" w:cstheme="minorHAnsi"/>
+        </w:rPr>
+        <w:t>)</w:t>
+      </w:r>
+    </w:p>
+    <w:p>
+      <w:pPr>
+        <w:rPr>
+          <w:rFonts w:cstheme="minorHAnsi"/>
+        </w:rPr>
+      </w:pPr>
+      <w:r>
+        <w:rPr>
+          <w:rFonts w:cstheme="minorHAnsi"/>
+        </w:rPr>
+        <w:t xml:space="preserve">With many nurses, </w:t>
+      </w:r>
+      <w:r>
+        <w:rPr>
+          <w:rFonts w:cstheme="minorHAnsi"/>
+        </w:rPr>
+        <w:t>the should only be 1 to be assigned as sister, to supervise the others.</w:t>
+      </w:r>
+    </w:p>
+    <w:p>
+      <w:pPr>
+        <w:pStyle w:val="Heading1"/>
+        <w:rPr>
+          <w:rFonts w:asciiTheme="minorHAnsi" w:hAnsiTheme="minorHAnsi" w:cstheme="minorHAnsi"/>
+        </w:rPr>
+      </w:pPr>
+      <w:r>
+        <w:rPr>
+          <w:rFonts w:asciiTheme="minorHAnsi" w:hAnsiTheme="minorHAnsi" w:cstheme="minorHAnsi"/>
+        </w:rPr>
+        <w:t xml:space="preserve">Nurse (1..*) – </w:t>
+      </w:r>
+      <w:r>
+        <w:rPr>
+          <w:rFonts w:asciiTheme="minorHAnsi" w:hAnsiTheme="minorHAnsi" w:cstheme="minorHAnsi"/>
+        </w:rPr>
+        <w:t xml:space="preserve">Medication </w:t>
+      </w:r>
+      <w:r>
+        <w:rPr>
+          <w:rFonts w:asciiTheme="minorHAnsi" w:hAnsiTheme="minorHAnsi" w:cstheme="minorHAnsi"/>
+        </w:rPr>
+        <w:t>(</w:t>
+      </w:r>
+      <w:r>
+        <w:rPr>
+          <w:rFonts w:asciiTheme="minorHAnsi" w:hAnsiTheme="minorHAnsi" w:cstheme="minorHAnsi"/>
+        </w:rPr>
+        <w:t>0</w:t>
+      </w:r>
+      <w:r>
+        <w:rPr>
+          <w:rFonts w:asciiTheme="minorHAnsi" w:hAnsiTheme="minorHAnsi" w:cstheme="minorHAnsi"/>
+        </w:rPr>
+        <w:t>..</w:t>
+      </w:r>
+      <w:r>
+        <w:rPr>
+          <w:rFonts w:asciiTheme="minorHAnsi" w:hAnsiTheme="minorHAnsi" w:cstheme="minorHAnsi"/>
+        </w:rPr>
+        <w:t>*</w:t>
+      </w:r>
+      <w:r>
+        <w:rPr>
+          <w:rFonts w:asciiTheme="minorHAnsi" w:hAnsiTheme="minorHAnsi" w:cstheme="minorHAnsi"/>
+        </w:rPr>
+        <w:t>)</w:t>
+      </w:r>
+    </w:p>
+    <w:p>
+      <w:pPr>
+        <w:rPr>
+          <w:rFonts w:cstheme="minorHAnsi"/>
+        </w:rPr>
+      </w:pPr>
+      <w:r>
+        <w:rPr>
+          <w:rFonts w:cstheme="minorHAnsi"/>
+        </w:rPr>
+        <w:t xml:space="preserve">Many nurses can give </w:t>
+      </w:r>
+      <w:r>
+        <w:rPr>
+          <w:rFonts w:cstheme="minorHAnsi"/>
+        </w:rPr>
+        <w:t>medication if required.</w:t>
+      </w:r>
+    </w:p>
+    <w:p>
+      <w:pPr>
+        <w:pStyle w:val="Heading1"/>
+        <w:rPr>
+          <w:rFonts w:asciiTheme="minorHAnsi" w:hAnsiTheme="minorHAnsi" w:cstheme="minorHAnsi"/>
+        </w:rPr>
+      </w:pPr>
+      <w:r>
+        <w:rPr>
+          <w:rFonts w:asciiTheme="minorHAnsi" w:hAnsiTheme="minorHAnsi" w:cstheme="minorHAnsi"/>
+        </w:rPr>
+        <w:t xml:space="preserve">Nurse (1..*) – </w:t>
+      </w:r>
+      <w:r>
+        <w:rPr>
+          <w:rFonts w:asciiTheme="minorHAnsi" w:hAnsiTheme="minorHAnsi" w:cstheme="minorHAnsi"/>
+        </w:rPr>
+        <w:t>Visit</w:t>
+      </w:r>
+      <w:r>
+        <w:rPr>
+          <w:rFonts w:asciiTheme="minorHAnsi" w:hAnsiTheme="minorHAnsi" w:cstheme="minorHAnsi"/>
+        </w:rPr>
+        <w:t xml:space="preserve"> (1..1</w:t>
+      </w:r>
+      <w:r>
+        <w:rPr>
+          <w:rFonts w:asciiTheme="minorHAnsi" w:hAnsiTheme="minorHAnsi" w:cstheme="minorHAnsi"/>
+        </w:rPr>
+        <w:t>*</w:t>
+      </w:r>
+    </w:p>
+    <w:p>
+      <w:pPr>
+        <w:rPr>
+          <w:rFonts w:cstheme="minorHAnsi"/>
+        </w:rPr>
+      </w:pPr>
+      <w:r>
+        <w:rPr>
+          <w:rFonts w:cstheme="minorHAnsi"/>
+        </w:rPr>
+        <w:t>Many nurses will make many visits during a shift.</w:t>
+      </w:r>
+    </w:p>
+    <w:p>
+      <w:pPr>
+        <w:pStyle w:val="Heading1"/>
+        <w:rPr>
+          <w:rFonts w:asciiTheme="minorHAnsi" w:hAnsiTheme="minorHAnsi" w:cstheme="minorHAnsi"/>
+        </w:rPr>
+      </w:pPr>
+      <w:r>
+        <w:rPr>
+          <w:rFonts w:asciiTheme="minorHAnsi" w:hAnsiTheme="minorHAnsi" w:cstheme="minorHAnsi"/>
+        </w:rPr>
+        <w:t xml:space="preserve">Nurse (1..*) – </w:t>
+      </w:r>
+      <w:r>
+        <w:rPr>
+          <w:rFonts w:asciiTheme="minorHAnsi" w:hAnsiTheme="minorHAnsi" w:cstheme="minorHAnsi"/>
+        </w:rPr>
+        <w:t>Ward</w:t>
+      </w:r>
+      <w:r>
+        <w:rPr>
+          <w:rFonts w:asciiTheme="minorHAnsi" w:hAnsiTheme="minorHAnsi" w:cstheme="minorHAnsi"/>
+        </w:rPr>
+        <w:t xml:space="preserve"> (1..1)</w:t>
+      </w:r>
+    </w:p>
+    <w:p>
+      <w:pPr>
+        <w:rPr>
+          <w:rFonts w:cstheme="minorHAnsi"/>
+        </w:rPr>
+      </w:pPr>
+      <w:r>
+        <w:rPr>
+          <w:rFonts w:cstheme="minorHAnsi"/>
+        </w:rPr>
+        <w:t>Many nurses are assigned to a specific ward, which is supervised by their sister</w:t>
+      </w:r>
+      <w:r>
+        <w:rPr>
+          <w:rFonts w:cstheme="minorHAnsi"/>
+        </w:rPr>
+        <w:t>.</w:t>
+      </w:r>
+    </w:p>
+    <w:p>
+      <w:pPr>
+        <w:pStyle w:val="Heading1"/>
+        <w:rPr>
+          <w:rFonts w:asciiTheme="minorHAnsi" w:hAnsiTheme="minorHAnsi" w:cstheme="minorHAnsi"/>
+        </w:rPr>
+      </w:pPr>
+      <w:r>
+        <w:rPr>
+          <w:rFonts w:asciiTheme="minorHAnsi" w:hAnsiTheme="minorHAnsi" w:cstheme="minorHAnsi"/>
+        </w:rPr>
+        <w:t xml:space="preserve">Patient </w:t>
+      </w:r>
+      <w:r>
+        <w:rPr>
+          <w:rFonts w:asciiTheme="minorHAnsi" w:hAnsiTheme="minorHAnsi" w:cstheme="minorHAnsi"/>
+        </w:rPr>
+        <w:t>(</w:t>
+      </w:r>
+      <w:r>
+        <w:rPr>
+          <w:rFonts w:asciiTheme="minorHAnsi" w:hAnsiTheme="minorHAnsi" w:cstheme="minorHAnsi"/>
+        </w:rPr>
+        <w:t>1..*</w:t>
+      </w:r>
+      <w:r>
+        <w:rPr>
+          <w:rFonts w:asciiTheme="minorHAnsi" w:hAnsiTheme="minorHAnsi" w:cstheme="minorHAnsi"/>
+        </w:rPr>
+        <w:t>)</w:t>
+      </w:r>
+      <w:r>
+        <w:rPr>
+          <w:rFonts w:asciiTheme="minorHAnsi" w:hAnsiTheme="minorHAnsi" w:cstheme="minorHAnsi"/>
+        </w:rPr>
+        <w:t xml:space="preserve"> -</w:t>
+      </w:r>
+      <w:r>
+        <w:rPr>
+          <w:rFonts w:asciiTheme="minorHAnsi" w:hAnsiTheme="minorHAnsi" w:cstheme="minorHAnsi"/>
+        </w:rPr>
+        <w:t xml:space="preserve"> Ward (</w:t>
+      </w:r>
+      <w:r>
+        <w:rPr>
+          <w:rFonts w:asciiTheme="minorHAnsi" w:hAnsiTheme="minorHAnsi" w:cstheme="minorHAnsi"/>
+        </w:rPr>
+        <w:t>1.</w:t>
+      </w:r>
+      <w:r>
+        <w:rPr>
+          <w:rFonts w:asciiTheme="minorHAnsi" w:hAnsiTheme="minorHAnsi" w:cstheme="minorHAnsi"/>
+        </w:rPr>
+        <w:t>.1)</w:t>
+      </w:r>
+    </w:p>
+    <w:p>
+      <w:pPr>
+        <w:rPr>
+          <w:rFonts w:cstheme="minorHAnsi"/>
+          <w:sz w:val="24"/>
+        </w:rPr>
+      </w:pPr>
+      <w:r>
+        <w:rPr>
+          <w:rFonts w:cstheme="minorHAnsi"/>
+          <w:sz w:val="24"/>
+        </w:rPr>
+        <w:t>Many patients can be assigned to 1 ward, as they don’t usually transfer wards, only beds.</w:t>
+      </w:r>
+    </w:p>
+    <w:p>
+      <w:pPr>
+        <w:pStyle w:val="Heading1"/>
+        <w:rPr>
+          <w:rFonts w:asciiTheme="minorHAnsi" w:hAnsiTheme="minorHAnsi" w:cstheme="minorHAnsi"/>
+        </w:rPr>
+      </w:pPr>
+      <w:r>
+        <w:rPr>
+          <w:rFonts w:asciiTheme="minorHAnsi" w:hAnsiTheme="minorHAnsi" w:cstheme="minorHAnsi"/>
+        </w:rPr>
+        <w:t xml:space="preserve">Patient (1..*) </w:t>
+      </w:r>
+      <w:r>
+        <w:rPr>
+          <w:rFonts w:asciiTheme="minorHAnsi" w:hAnsiTheme="minorHAnsi" w:cstheme="minorHAnsi"/>
+        </w:rPr>
+        <w:t>–</w:t>
+      </w:r>
+      <w:r>
+        <w:rPr>
+          <w:rFonts w:asciiTheme="minorHAnsi" w:hAnsiTheme="minorHAnsi" w:cstheme="minorHAnsi"/>
+        </w:rPr>
+        <w:t xml:space="preserve"> </w:t>
+      </w:r>
+      <w:r>
+        <w:rPr>
+          <w:rFonts w:asciiTheme="minorHAnsi" w:hAnsiTheme="minorHAnsi" w:cstheme="minorHAnsi"/>
+        </w:rPr>
+        <w:t>Visit</w:t>
+      </w:r>
+      <w:r>
+        <w:rPr>
+          <w:rFonts w:asciiTheme="minorHAnsi" w:hAnsiTheme="minorHAnsi" w:cstheme="minorHAnsi"/>
+        </w:rPr>
+        <w:t xml:space="preserve"> </w:t>
+      </w:r>
+      <w:r>
+        <w:rPr>
+          <w:rFonts w:asciiTheme="minorHAnsi" w:hAnsiTheme="minorHAnsi" w:cstheme="minorHAnsi"/>
+        </w:rPr>
+        <w:t>(</w:t>
+      </w:r>
+      <w:r>
+        <w:rPr>
+          <w:rFonts w:asciiTheme="minorHAnsi" w:hAnsiTheme="minorHAnsi" w:cstheme="minorHAnsi"/>
+        </w:rPr>
+        <w:t>1</w:t>
+      </w:r>
+      <w:r>
+        <w:rPr>
+          <w:rFonts w:asciiTheme="minorHAnsi" w:hAnsiTheme="minorHAnsi" w:cstheme="minorHAnsi"/>
+        </w:rPr>
+        <w:t>..</w:t>
+      </w:r>
+      <w:r>
+        <w:rPr>
+          <w:rFonts w:asciiTheme="minorHAnsi" w:hAnsiTheme="minorHAnsi" w:cstheme="minorHAnsi"/>
+        </w:rPr>
+        <w:t>*</w:t>
+      </w:r>
+      <w:r>
+        <w:rPr>
+          <w:rFonts w:asciiTheme="minorHAnsi" w:hAnsiTheme="minorHAnsi" w:cstheme="minorHAnsi"/>
+        </w:rPr>
+        <w:t>)</w:t>
+      </w:r>
+    </w:p>
+    <w:p>
+      <w:pPr>
+        <w:rPr>
+          <w:rFonts w:cstheme="minorHAnsi"/>
+          <w:sz w:val="24"/>
+        </w:rPr>
+      </w:pPr>
+      <w:r>
+        <w:rPr>
+          <w:rFonts w:cstheme="minorHAnsi"/>
+          <w:sz w:val="24"/>
+        </w:rPr>
+        <w:t>Many patients would be required to have many visits so the staff can keep track of their progress.</w:t>
+      </w:r>
+    </w:p>
+    <w:p>
+      <w:pPr>
+        <w:pStyle w:val="Heading1"/>
+        <w:rPr>
+          <w:rFonts w:asciiTheme="minorHAnsi" w:hAnsiTheme="minorHAnsi" w:cstheme="minorHAnsi"/>
+        </w:rPr>
+      </w:pPr>
+      <w:r>
+        <w:rPr>
+          <w:rFonts w:asciiTheme="minorHAnsi" w:hAnsiTheme="minorHAnsi" w:cstheme="minorHAnsi"/>
+        </w:rPr>
+        <w:t xml:space="preserve">Doctor (1..*) – </w:t>
+      </w:r>
+      <w:r>
+        <w:rPr>
+          <w:rFonts w:asciiTheme="minorHAnsi" w:hAnsiTheme="minorHAnsi" w:cstheme="minorHAnsi"/>
+        </w:rPr>
+        <w:t xml:space="preserve">Registrar </w:t>
+      </w:r>
+      <w:r>
+        <w:rPr>
+          <w:rFonts w:asciiTheme="minorHAnsi" w:hAnsiTheme="minorHAnsi" w:cstheme="minorHAnsi"/>
+        </w:rPr>
+        <w:t>(1..*)</w:t>
+      </w:r>
+    </w:p>
+    <w:p>
+      <w:pPr>
+        <w:rPr>
+          <w:rFonts w:cstheme="minorHAnsi"/>
+          <w:sz w:val="24"/>
+        </w:rPr>
+      </w:pPr>
+      <w:r>
+        <w:rPr>
+          <w:rFonts w:cstheme="minorHAnsi"/>
+          <w:sz w:val="24"/>
+        </w:rPr>
+        <w:t>Many doctors can have many registrars</w:t>
+      </w:r>
+      <w:r>
+        <w:rPr>
+          <w:rFonts w:cstheme="minorHAnsi"/>
+          <w:sz w:val="24"/>
+        </w:rPr>
+        <w:t>.</w:t>
+      </w:r>
+    </w:p>
+    <w:p>
+      <w:pPr>
+        <w:pStyle w:val="Heading1"/>
+        <w:rPr>
+          <w:rFonts w:asciiTheme="minorHAnsi" w:hAnsiTheme="minorHAnsi" w:cstheme="minorHAnsi"/>
+        </w:rPr>
+      </w:pPr>
+      <w:r>
+        <w:rPr>
+          <w:rFonts w:asciiTheme="minorHAnsi" w:hAnsiTheme="minorHAnsi" w:cstheme="minorHAnsi"/>
+        </w:rPr>
+        <w:t xml:space="preserve">Doctor (1..*) – </w:t>
+      </w:r>
+      <w:r>
+        <w:rPr>
+          <w:rFonts w:asciiTheme="minorHAnsi" w:hAnsiTheme="minorHAnsi" w:cstheme="minorHAnsi"/>
+        </w:rPr>
+        <w:t>Consultant</w:t>
+      </w:r>
+      <w:r>
+        <w:rPr>
+          <w:rFonts w:asciiTheme="minorHAnsi" w:hAnsiTheme="minorHAnsi" w:cstheme="minorHAnsi"/>
+        </w:rPr>
+        <w:t xml:space="preserve"> (1..*)</w:t>
+      </w:r>
+    </w:p>
+    <w:p>
+      <w:pPr>
+        <w:rPr>
+          <w:rFonts w:cstheme="minorHAnsi"/>
+          <w:sz w:val="24"/>
+        </w:rPr>
+      </w:pPr>
+      <w:r>
+        <w:rPr>
+          <w:rFonts w:cstheme="minorHAnsi"/>
+          <w:sz w:val="24"/>
+        </w:rPr>
+        <w:t xml:space="preserve">Many doctors can have many </w:t>
+      </w:r>
+      <w:r>
+        <w:rPr>
+          <w:rFonts w:cstheme="minorHAnsi"/>
+          <w:sz w:val="24"/>
+        </w:rPr>
+        <w:t>consultants</w:t>
+      </w:r>
+      <w:r>
+        <w:rPr>
+          <w:rFonts w:cstheme="minorHAnsi"/>
+          <w:sz w:val="24"/>
+        </w:rPr>
+        <w:t>.</w:t>
+      </w:r>
+    </w:p>
+    <w:p>
+      <w:pPr>
+        <w:pStyle w:val="Heading1"/>
+        <w:rPr>
+          <w:rFonts w:asciiTheme="minorHAnsi" w:hAnsiTheme="minorHAnsi" w:cstheme="minorHAnsi"/>
+        </w:rPr>
+      </w:pPr>
+      <w:r>
+        <w:rPr>
+          <w:rFonts w:asciiTheme="minorHAnsi" w:hAnsiTheme="minorHAnsi" w:cstheme="minorHAnsi"/>
+        </w:rPr>
+        <w:lastRenderedPageBreak/>
+        <w:t xml:space="preserve">Doctor (1..*) – </w:t>
+      </w:r>
+      <w:r>
+        <w:rPr>
+          <w:rFonts w:asciiTheme="minorHAnsi" w:hAnsiTheme="minorHAnsi" w:cstheme="minorHAnsi"/>
+        </w:rPr>
+        <w:t>Houseman</w:t>
+      </w:r>
+      <w:r>
+        <w:rPr>
+          <w:rFonts w:asciiTheme="minorHAnsi" w:hAnsiTheme="minorHAnsi" w:cstheme="minorHAnsi"/>
+        </w:rPr>
+        <w:t xml:space="preserve"> (1..*)</w:t>
+      </w:r>
+    </w:p>
+    <w:p>
+      <w:pPr>
+        <w:rPr>
+          <w:rFonts w:cstheme="minorHAnsi"/>
+          <w:sz w:val="24"/>
+        </w:rPr>
+      </w:pPr>
+      <w:r>
+        <w:rPr>
+          <w:rFonts w:cstheme="minorHAnsi"/>
+          <w:sz w:val="24"/>
+        </w:rPr>
+        <w:t xml:space="preserve">Many doctors can have many </w:t>
+      </w:r>
+      <w:r>
+        <w:rPr>
+          <w:rFonts w:cstheme="minorHAnsi"/>
+          <w:sz w:val="24"/>
+        </w:rPr>
+        <w:t>housemen</w:t>
+      </w:r>
+      <w:r>
+        <w:rPr>
+          <w:rFonts w:cstheme="minorHAnsi"/>
+          <w:sz w:val="24"/>
+        </w:rPr>
+        <w:t>.</w:t>
+      </w:r>
+    </w:p>
+    <w:p>
+      <w:pPr>
+        <w:pStyle w:val="Heading1"/>
+        <w:rPr>
+          <w:rFonts w:asciiTheme="minorHAnsi" w:hAnsiTheme="minorHAnsi" w:cstheme="minorHAnsi"/>
+        </w:rPr>
+      </w:pPr>
+      <w:r>
+        <w:rPr>
+          <w:rFonts w:asciiTheme="minorHAnsi" w:hAnsiTheme="minorHAnsi" w:cstheme="minorHAnsi"/>
+        </w:rPr>
+        <w:t xml:space="preserve">Houseman </w:t>
+      </w:r>
+      <w:r>
+        <w:rPr>
+          <w:rFonts w:asciiTheme="minorHAnsi" w:hAnsiTheme="minorHAnsi" w:cstheme="minorHAnsi"/>
+        </w:rPr>
+        <w:t xml:space="preserve">(1..*) – </w:t>
+      </w:r>
+      <w:r>
+        <w:rPr>
+          <w:rFonts w:asciiTheme="minorHAnsi" w:hAnsiTheme="minorHAnsi" w:cstheme="minorHAnsi"/>
+        </w:rPr>
+        <w:t xml:space="preserve">Consultant </w:t>
+      </w:r>
+      <w:r>
+        <w:rPr>
+          <w:rFonts w:asciiTheme="minorHAnsi" w:hAnsiTheme="minorHAnsi" w:cstheme="minorHAnsi"/>
+        </w:rPr>
+        <w:t>(1..*)</w:t>
+      </w:r>
+    </w:p>
+    <w:p>
+      <w:pPr>
+        <w:rPr>
+          <w:rFonts w:cstheme="minorHAnsi"/>
+          <w:sz w:val="24"/>
+        </w:rPr>
+      </w:pPr>
+      <w:r>
+        <w:rPr>
+          <w:rFonts w:cstheme="minorHAnsi"/>
+          <w:sz w:val="24"/>
+        </w:rPr>
+        <w:t>The housemen can report to many consultants.</w:t>
+      </w:r>
+    </w:p>
+    <w:p>
+      <w:pPr>
+        <w:pStyle w:val="Heading1"/>
+        <w:rPr>
+          <w:rFonts w:asciiTheme="minorHAnsi" w:hAnsiTheme="minorHAnsi" w:cstheme="minorHAnsi"/>
+        </w:rPr>
+      </w:pPr>
+      <w:r>
+        <w:rPr>
+          <w:rFonts w:asciiTheme="minorHAnsi" w:hAnsiTheme="minorHAnsi" w:cstheme="minorHAnsi"/>
+        </w:rPr>
+        <w:t xml:space="preserve">Registrar </w:t>
+      </w:r>
+      <w:r>
+        <w:rPr>
+          <w:rFonts w:asciiTheme="minorHAnsi" w:hAnsiTheme="minorHAnsi" w:cstheme="minorHAnsi"/>
+        </w:rPr>
+        <w:t>(1..*)</w:t>
+      </w:r>
+      <w:r>
+        <w:rPr>
+          <w:rFonts w:asciiTheme="minorHAnsi" w:hAnsiTheme="minorHAnsi" w:cstheme="minorHAnsi"/>
+        </w:rPr>
+        <w:t xml:space="preserve"> – </w:t>
+      </w:r>
+      <w:r>
+        <w:rPr>
+          <w:rFonts w:asciiTheme="minorHAnsi" w:hAnsiTheme="minorHAnsi" w:cstheme="minorHAnsi"/>
+        </w:rPr>
+        <w:t>Consultant</w:t>
+      </w:r>
+      <w:r>
+        <w:rPr>
+          <w:rFonts w:asciiTheme="minorHAnsi" w:hAnsiTheme="minorHAnsi" w:cstheme="minorHAnsi"/>
+        </w:rPr>
+        <w:t xml:space="preserve"> (1..1)</w:t>
+      </w:r>
+    </w:p>
+    <w:p>
+      <w:pPr>
+        <w:rPr>
+          <w:rFonts w:cstheme="minorHAnsi"/>
+          <w:sz w:val="24"/>
+        </w:rPr>
+      </w:pPr>
+      <w:r>
+        <w:rPr>
+          <w:rFonts w:cstheme="minorHAnsi"/>
+          <w:sz w:val="24"/>
+        </w:rPr>
+        <w:t>Many r</w:t>
+      </w:r>
+      <w:r>
+        <w:rPr>
+          <w:rFonts w:cstheme="minorHAnsi"/>
+        </w:rPr>
+        <w:t>egistrar</w:t>
+      </w:r>
+      <w:r>
+        <w:rPr>
+          <w:rFonts w:cstheme="minorHAnsi"/>
+        </w:rPr>
+        <w:t xml:space="preserve">s </w:t>
+      </w:r>
+      <w:r>
+        <w:rPr>
+          <w:rFonts w:cstheme="minorHAnsi"/>
+          <w:sz w:val="24"/>
+        </w:rPr>
+        <w:t>must report to 1 consultant, who has been assigned as their supervisor.</w:t>
       </w:r>
       <w:bookmarkStart w:id="0" w:name="_GoBack"/>
       <w:bookmarkEnd w:id="0"/>
+    </w:p>
+    <w:p>
+      <w:pPr>
+        <w:pStyle w:val="Heading1"/>
+        <w:rPr>
+          <w:rFonts w:asciiTheme="minorHAnsi" w:hAnsiTheme="minorHAnsi" w:cstheme="minorHAnsi"/>
+        </w:rPr>
+      </w:pPr>
+      <w:r>
+        <w:rPr>
+          <w:rFonts w:asciiTheme="minorHAnsi" w:hAnsiTheme="minorHAnsi" w:cstheme="minorHAnsi"/>
+        </w:rPr>
+        <w:t xml:space="preserve">Doctor </w:t>
+      </w:r>
+      <w:r>
+        <w:rPr>
+          <w:rFonts w:asciiTheme="minorHAnsi" w:hAnsiTheme="minorHAnsi" w:cstheme="minorHAnsi"/>
+        </w:rPr>
+        <w:t xml:space="preserve">(1..*) </w:t>
+      </w:r>
+      <w:r>
+        <w:rPr>
+          <w:rFonts w:asciiTheme="minorHAnsi" w:hAnsiTheme="minorHAnsi" w:cstheme="minorHAnsi"/>
+        </w:rPr>
+        <w:t>–</w:t>
+      </w:r>
+      <w:r>
+        <w:rPr>
+          <w:rFonts w:asciiTheme="minorHAnsi" w:hAnsiTheme="minorHAnsi" w:cstheme="minorHAnsi"/>
+        </w:rPr>
+        <w:t xml:space="preserve"> Visit</w:t>
+      </w:r>
+      <w:r>
+        <w:rPr>
+          <w:rFonts w:asciiTheme="minorHAnsi" w:hAnsiTheme="minorHAnsi" w:cstheme="minorHAnsi"/>
+        </w:rPr>
+        <w:t xml:space="preserve"> </w:t>
+      </w:r>
+      <w:r>
+        <w:rPr>
+          <w:rFonts w:asciiTheme="minorHAnsi" w:hAnsiTheme="minorHAnsi" w:cstheme="minorHAnsi"/>
+        </w:rPr>
+        <w:t>(1..*)</w:t>
+      </w:r>
+    </w:p>
+    <w:p>
+      <w:pPr>
+        <w:rPr>
+          <w:rFonts w:cstheme="minorHAnsi"/>
+          <w:sz w:val="24"/>
+        </w:rPr>
+      </w:pPr>
+      <w:r>
+        <w:rPr>
+          <w:rFonts w:cstheme="minorHAnsi"/>
+          <w:sz w:val="24"/>
+        </w:rPr>
+        <w:t xml:space="preserve">Many </w:t>
+      </w:r>
+      <w:r>
+        <w:rPr>
+          <w:rFonts w:cstheme="minorHAnsi"/>
+          <w:sz w:val="24"/>
+        </w:rPr>
+        <w:t xml:space="preserve">doctors </w:t>
+      </w:r>
+      <w:r>
+        <w:rPr>
+          <w:rFonts w:cstheme="minorHAnsi"/>
+          <w:sz w:val="24"/>
+        </w:rPr>
+        <w:t xml:space="preserve">would </w:t>
+      </w:r>
+      <w:r>
+        <w:rPr>
+          <w:rFonts w:cstheme="minorHAnsi"/>
+          <w:sz w:val="24"/>
+        </w:rPr>
+        <w:t>make many visits to their patients.</w:t>
+      </w:r>
+    </w:p>
+    <w:p>
+      <w:pPr>
+        <w:pStyle w:val="Heading1"/>
+        <w:rPr>
+          <w:rFonts w:asciiTheme="minorHAnsi" w:hAnsiTheme="minorHAnsi" w:cstheme="minorHAnsi"/>
+        </w:rPr>
+      </w:pPr>
+      <w:r>
+        <w:rPr>
+          <w:rFonts w:asciiTheme="minorHAnsi" w:hAnsiTheme="minorHAnsi" w:cstheme="minorHAnsi"/>
+        </w:rPr>
+        <w:t xml:space="preserve">Doctor (1..*) – </w:t>
+      </w:r>
+      <w:r>
+        <w:rPr>
+          <w:rFonts w:asciiTheme="minorHAnsi" w:hAnsiTheme="minorHAnsi" w:cstheme="minorHAnsi"/>
+        </w:rPr>
+        <w:t xml:space="preserve">Medication </w:t>
+      </w:r>
+      <w:r>
+        <w:rPr>
+          <w:rFonts w:asciiTheme="minorHAnsi" w:hAnsiTheme="minorHAnsi" w:cstheme="minorHAnsi"/>
+        </w:rPr>
+        <w:t>(</w:t>
+      </w:r>
+      <w:r>
+        <w:rPr>
+          <w:rFonts w:asciiTheme="minorHAnsi" w:hAnsiTheme="minorHAnsi" w:cstheme="minorHAnsi"/>
+        </w:rPr>
+        <w:t>0</w:t>
+      </w:r>
+      <w:r>
+        <w:rPr>
+          <w:rFonts w:asciiTheme="minorHAnsi" w:hAnsiTheme="minorHAnsi" w:cstheme="minorHAnsi"/>
+        </w:rPr>
+        <w:t>..*)</w:t>
+      </w:r>
+    </w:p>
+    <w:p>
+      <w:pPr>
+        <w:rPr>
+          <w:rFonts w:cstheme="minorHAnsi"/>
+          <w:sz w:val="24"/>
+        </w:rPr>
+      </w:pPr>
+      <w:r>
+        <w:rPr>
+          <w:rFonts w:cstheme="minorHAnsi"/>
+          <w:sz w:val="24"/>
+        </w:rPr>
+        <w:t>If required, many doctors could have the option to prescribe medication, if it doesn’t conflict with their current medication</w:t>
+      </w:r>
+    </w:p>
+    <w:p>
+      <w:pPr>
+        <w:pStyle w:val="Heading1"/>
+        <w:rPr>
+          <w:rFonts w:asciiTheme="minorHAnsi" w:hAnsiTheme="minorHAnsi" w:cstheme="minorHAnsi"/>
+        </w:rPr>
+      </w:pPr>
+      <w:r>
+        <w:rPr>
+          <w:rFonts w:asciiTheme="minorHAnsi" w:hAnsiTheme="minorHAnsi" w:cstheme="minorHAnsi"/>
+        </w:rPr>
+        <w:t>Patient (1..*) – Visit (1..*)</w:t>
+      </w:r>
+    </w:p>
+    <w:p>
+      <w:pPr>
+        <w:rPr>
+          <w:rFonts w:cstheme="minorHAnsi"/>
+          <w:sz w:val="24"/>
+        </w:rPr>
+      </w:pPr>
+      <w:r>
+        <w:rPr>
+          <w:rFonts w:cstheme="minorHAnsi"/>
+          <w:sz w:val="24"/>
+        </w:rPr>
+        <w:t>Many patients would be required to have many visits so the staff can keep track of their progress.</w:t>
+      </w:r>
+    </w:p>
+    <w:p>
+      <w:pPr>
+        <w:pStyle w:val="Heading1"/>
+        <w:rPr>
+          <w:rFonts w:asciiTheme="minorHAnsi" w:hAnsiTheme="minorHAnsi" w:cstheme="minorHAnsi"/>
+        </w:rPr>
+      </w:pPr>
+      <w:r>
+        <w:rPr>
+          <w:rFonts w:asciiTheme="minorHAnsi" w:hAnsiTheme="minorHAnsi" w:cstheme="minorHAnsi"/>
+        </w:rPr>
+        <w:t>Visit</w:t>
+      </w:r>
+      <w:r>
+        <w:rPr>
+          <w:rFonts w:asciiTheme="minorHAnsi" w:hAnsiTheme="minorHAnsi" w:cstheme="minorHAnsi"/>
+        </w:rPr>
+        <w:t xml:space="preserve"> (1..</w:t>
+      </w:r>
+      <w:r>
+        <w:rPr>
+          <w:rFonts w:asciiTheme="minorHAnsi" w:hAnsiTheme="minorHAnsi" w:cstheme="minorHAnsi"/>
+        </w:rPr>
+        <w:t>1</w:t>
+      </w:r>
+      <w:r>
+        <w:rPr>
+          <w:rFonts w:asciiTheme="minorHAnsi" w:hAnsiTheme="minorHAnsi" w:cstheme="minorHAnsi"/>
+        </w:rPr>
+        <w:t>) – Medication (0..*)</w:t>
+      </w:r>
+    </w:p>
+    <w:p>
+      <w:pPr>
+        <w:rPr>
+          <w:rFonts w:cstheme="minorHAnsi"/>
+        </w:rPr>
+      </w:pPr>
+      <w:r>
+        <w:rPr>
+          <w:rFonts w:cstheme="minorHAnsi"/>
+        </w:rPr>
+        <w:t>Visits is aggregation of the medication, so would be mandatory, but during the visit not all patients would need medication.</w:t>
+      </w:r>
     </w:p>
     <w:sectPr>
       <w:headerReference w:type="default" r:id="rId6"/>
@@ -521,6 +1629,27 @@
     <w:name w:val="Normal"/>
     <w:qFormat/>
   </w:style>
+  <w:style w:type="paragraph" w:styleId="Heading1">
+    <w:name w:val="heading 1"/>
+    <w:basedOn w:val="Normal"/>
+    <w:next w:val="Normal"/>
+    <w:link w:val="Heading1Char"/>
+    <w:uiPriority w:val="9"/>
+    <w:qFormat/>
+    <w:rsid w:val="00216D0A"/>
+    <w:pPr>
+      <w:keepNext/>
+      <w:keepLines/>
+      <w:spacing w:before="240" w:after="0"/>
+      <w:outlineLvl w:val="0"/>
+    </w:pPr>
+    <w:rPr>
+      <w:rFonts w:asciiTheme="majorHAnsi" w:eastAsiaTheme="majorEastAsia" w:hAnsiTheme="majorHAnsi" w:cstheme="majorBidi"/>
+      <w:color w:val="2F5496" w:themeColor="accent1" w:themeShade="BF"/>
+      <w:sz w:val="32"/>
+      <w:szCs w:val="32"/>
+    </w:rPr>
+  </w:style>
   <w:style w:type="character" w:default="1" w:styleId="DefaultParagraphFont">
     <w:name w:val="Default Paragraph Font"/>
     <w:uiPriority w:val="1"/>
@@ -625,6 +1754,19 @@
     <w:link w:val="Footer"/>
     <w:uiPriority w:val="99"/>
     <w:rsid w:val="00981AB5"/>
+  </w:style>
+  <w:style w:type="character" w:customStyle="1" w:styleId="Heading1Char">
+    <w:name w:val="Heading 1 Char"/>
+    <w:basedOn w:val="DefaultParagraphFont"/>
+    <w:link w:val="Heading1"/>
+    <w:uiPriority w:val="9"/>
+    <w:rsid w:val="00216D0A"/>
+    <w:rPr>
+      <w:rFonts w:asciiTheme="majorHAnsi" w:eastAsiaTheme="majorEastAsia" w:hAnsiTheme="majorHAnsi" w:cstheme="majorBidi"/>
+      <w:color w:val="2F5496" w:themeColor="accent1" w:themeShade="BF"/>
+      <w:sz w:val="32"/>
+      <w:szCs w:val="32"/>
+    </w:rPr>
   </w:style>
 </w:styles>
 </file>

</xml_diff>